<commit_message>
all exported af pdf
</commit_message>
<xml_diff>
--- a/Analysis/BrugerTest/BrugerTest-Jesper.docx
+++ b/Analysis/BrugerTest/BrugerTest-Jesper.docx
@@ -17,28 +17,30 @@
           <w:sz w:val="32"/>
           <w:lang w:val="da-DK"/>
         </w:rPr>
-        <w:t>Brugertest 1</w:t>
-      </w:r>
-    </w:p>
-    <w:p>
-      <w:pPr>
-        <w:rPr>
-          <w:lang w:val="da-DK"/>
-        </w:rPr>
-      </w:pPr>
-    </w:p>
-    <w:p>
-      <w:pPr>
-        <w:rPr>
-          <w:lang w:val="da-DK"/>
-        </w:rPr>
-      </w:pPr>
+        <w:t>Brugertest 2</w:t>
+      </w:r>
+    </w:p>
+    <w:p>
+      <w:pPr>
+        <w:rPr>
+          <w:lang w:val="da-DK"/>
+        </w:rPr>
+      </w:pPr>
+    </w:p>
+    <w:p>
+      <w:pPr>
+        <w:rPr>
+          <w:lang w:val="da-DK"/>
+        </w:rPr>
+      </w:pPr>
+      <w:proofErr w:type="spellStart"/>
       <w:r>
         <w:rPr>
           <w:lang w:val="da-DK"/>
         </w:rPr>
         <w:t>UC1-seHistorik-brugerTest</w:t>
       </w:r>
+      <w:proofErr w:type="spellEnd"/>
     </w:p>
     <w:p>
       <w:pPr>
@@ -66,6 +68,7 @@
         <w:t xml:space="preserve">din login id : </w:t>
       </w:r>
       <w:hyperlink r:id="rId5" w:history="1">
+        <w:proofErr w:type="spellStart"/>
         <w:r>
           <w:rPr>
             <w:rStyle w:val="Hyperlink"/>
@@ -73,6 +76,7 @@
           </w:rPr>
           <w:t>bm1@flextur.dk</w:t>
         </w:r>
+        <w:proofErr w:type="spellEnd"/>
       </w:hyperlink>
     </w:p>
     <w:p>
@@ -85,486 +89,604 @@
         <w:rPr>
           <w:lang w:val="da-DK"/>
         </w:rPr>
-        <w:t>adgangs kode : 123</w:t>
-      </w:r>
-    </w:p>
-    <w:p>
-      <w:pPr>
-        <w:rPr>
-          <w:lang w:val="da-DK"/>
-        </w:rPr>
-      </w:pPr>
-      <w:r>
-        <w:rPr>
-          <w:lang w:val="da-DK"/>
-        </w:rPr>
-        <w:t xml:space="preserve">Du har fået </w:t>
-      </w:r>
-      <w:r>
-        <w:rPr>
-          <w:lang w:val="da-DK"/>
-        </w:rPr>
-        <w:t>anmodning</w:t>
-      </w:r>
-      <w:r>
-        <w:rPr>
-          <w:lang w:val="da-DK"/>
-        </w:rPr>
-        <w:t xml:space="preserve"> fra Herning Kommune.</w:t>
-      </w:r>
-    </w:p>
-    <w:p>
-      <w:pPr>
-        <w:rPr>
-          <w:lang w:val="da-DK"/>
-        </w:rPr>
-      </w:pPr>
-      <w:r>
-        <w:rPr>
-          <w:lang w:val="da-DK"/>
-        </w:rPr>
-        <w:t>Herning Kommune vil gerne få en CSV fil med en list af TurHistorik i maj ( fra 01. maj til 31. maj) måned.</w:t>
-      </w:r>
-    </w:p>
-    <w:p>
-      <w:pPr>
-        <w:rPr>
-          <w:lang w:val="da-DK"/>
-        </w:rPr>
-      </w:pPr>
-    </w:p>
-    <w:p>
-      <w:pPr>
-        <w:rPr>
-          <w:lang w:val="da-DK"/>
-        </w:rPr>
-      </w:pPr>
-    </w:p>
-    <w:p>
-      <w:pPr>
-        <w:pStyle w:val="ListParagraph"/>
-        <w:numPr>
-          <w:ilvl w:val="0"/>
-          <w:numId w:val="1"/>
-        </w:numPr>
-        <w:rPr>
-          <w:lang w:val="da-DK"/>
-        </w:rPr>
-      </w:pPr>
-      <w:r>
-        <w:rPr>
-          <w:lang w:val="da-DK"/>
-        </w:rPr>
-        <w:t>cpr-nummer</w:t>
-      </w:r>
-    </w:p>
-    <w:p>
-      <w:pPr>
-        <w:pStyle w:val="ListParagraph"/>
-        <w:numPr>
-          <w:ilvl w:val="0"/>
-          <w:numId w:val="1"/>
-        </w:numPr>
-        <w:rPr>
-          <w:lang w:val="da-DK"/>
-        </w:rPr>
-      </w:pPr>
-      <w:r>
-        <w:rPr>
-          <w:lang w:val="da-DK"/>
-        </w:rPr>
-        <w:t>no, bruger id, kode 123</w:t>
-      </w:r>
-    </w:p>
-    <w:p>
-      <w:pPr>
-        <w:pStyle w:val="ListParagraph"/>
-        <w:numPr>
-          <w:ilvl w:val="0"/>
-          <w:numId w:val="1"/>
-        </w:numPr>
-        <w:rPr>
-          <w:lang w:val="da-DK"/>
-        </w:rPr>
-      </w:pPr>
-      <w:r>
-        <w:rPr>
-          <w:lang w:val="da-DK"/>
-        </w:rPr>
-        <w:t>opert bruger</w:t>
-      </w:r>
-    </w:p>
-    <w:p>
-      <w:pPr>
-        <w:pStyle w:val="ListParagraph"/>
-        <w:numPr>
-          <w:ilvl w:val="0"/>
-          <w:numId w:val="1"/>
-        </w:numPr>
-        <w:rPr>
-          <w:lang w:val="da-DK"/>
-        </w:rPr>
-      </w:pPr>
-      <w:r>
-        <w:rPr>
-          <w:lang w:val="da-DK"/>
-        </w:rPr>
-        <w:t>annuller</w:t>
-      </w:r>
-    </w:p>
-    <w:p>
-      <w:pPr>
-        <w:pStyle w:val="ListParagraph"/>
-        <w:numPr>
-          <w:ilvl w:val="0"/>
-          <w:numId w:val="1"/>
-        </w:numPr>
-        <w:rPr>
-          <w:lang w:val="da-DK"/>
-        </w:rPr>
-      </w:pPr>
-      <w:r>
-        <w:rPr>
-          <w:lang w:val="da-DK"/>
-        </w:rPr>
-        <w:t xml:space="preserve">login id og adgangskode. </w:t>
-      </w:r>
-    </w:p>
-    <w:p>
-      <w:pPr>
-        <w:pStyle w:val="ListParagraph"/>
-        <w:numPr>
-          <w:ilvl w:val="0"/>
-          <w:numId w:val="1"/>
-        </w:numPr>
-        <w:rPr>
-          <w:lang w:val="da-DK"/>
-        </w:rPr>
-      </w:pPr>
-      <w:r>
-        <w:rPr>
-          <w:lang w:val="da-DK"/>
-        </w:rPr>
-        <w:t>Forventer at login.</w:t>
-      </w:r>
-    </w:p>
-    <w:p>
-      <w:pPr>
-        <w:pStyle w:val="ListParagraph"/>
-        <w:numPr>
-          <w:ilvl w:val="0"/>
-          <w:numId w:val="1"/>
-        </w:numPr>
-        <w:rPr>
-          <w:lang w:val="da-DK"/>
-        </w:rPr>
-      </w:pPr>
-      <w:r>
-        <w:rPr>
-          <w:lang w:val="da-DK"/>
-        </w:rPr>
-        <w:t>Jeg ved ikke hvad jeg skal gøre, måske historik?</w:t>
-      </w:r>
-    </w:p>
-    <w:p>
-      <w:pPr>
-        <w:pStyle w:val="ListParagraph"/>
-        <w:numPr>
-          <w:ilvl w:val="0"/>
-          <w:numId w:val="1"/>
-        </w:numPr>
-        <w:rPr>
-          <w:lang w:val="da-DK"/>
-        </w:rPr>
-      </w:pPr>
-      <w:r>
-        <w:rPr>
-          <w:lang w:val="da-DK"/>
-        </w:rPr>
-        <w:t xml:space="preserve">oh, vælg Herning kommune og angiver dato. </w:t>
-      </w:r>
-    </w:p>
-    <w:p>
-      <w:pPr>
-        <w:pStyle w:val="ListParagraph"/>
-        <w:numPr>
-          <w:ilvl w:val="0"/>
-          <w:numId w:val="1"/>
-        </w:numPr>
-        <w:rPr>
-          <w:lang w:val="da-DK"/>
-        </w:rPr>
-      </w:pPr>
-      <w:r>
-        <w:rPr>
-          <w:lang w:val="da-DK"/>
-        </w:rPr>
-        <w:t xml:space="preserve">hent? Er det hent? Tror jeg det er den. Jeg forventer at se liste. </w:t>
-      </w:r>
-    </w:p>
-    <w:p>
-      <w:pPr>
-        <w:pStyle w:val="ListParagraph"/>
-        <w:numPr>
-          <w:ilvl w:val="0"/>
-          <w:numId w:val="1"/>
-        </w:numPr>
-        <w:rPr>
-          <w:lang w:val="da-DK"/>
-        </w:rPr>
-      </w:pPr>
-      <w:r>
-        <w:rPr>
-          <w:lang w:val="da-DK"/>
-        </w:rPr>
-        <w:t>CSV fil knap. Og jeg forventer at gemme fil.</w:t>
-      </w:r>
-    </w:p>
-    <w:p>
-      <w:pPr>
-        <w:pStyle w:val="ListParagraph"/>
-        <w:numPr>
-          <w:ilvl w:val="0"/>
-          <w:numId w:val="1"/>
-        </w:numPr>
-        <w:rPr>
-          <w:lang w:val="da-DK"/>
-        </w:rPr>
-      </w:pPr>
-      <w:r>
-        <w:rPr>
-          <w:lang w:val="da-DK"/>
-        </w:rPr>
-        <w:t>Oh, det er ok eller annullere. Så vælger jeg ok.</w:t>
-      </w:r>
-    </w:p>
-    <w:p>
-      <w:pPr>
-        <w:pStyle w:val="ListParagraph"/>
-        <w:numPr>
-          <w:ilvl w:val="0"/>
-          <w:numId w:val="1"/>
-        </w:numPr>
-        <w:rPr>
-          <w:lang w:val="da-DK"/>
-        </w:rPr>
-      </w:pPr>
-      <w:r>
-        <w:rPr>
-          <w:lang w:val="da-DK"/>
-        </w:rPr>
-        <w:t>Jeg tror jeg kan se fil i min mappe.</w:t>
-      </w:r>
-    </w:p>
-    <w:p>
-      <w:pPr>
-        <w:rPr>
-          <w:lang w:val="da-DK"/>
-        </w:rPr>
-      </w:pPr>
-    </w:p>
-    <w:p>
-      <w:pPr>
-        <w:rPr>
-          <w:lang w:val="da-DK"/>
-        </w:rPr>
-      </w:pPr>
-      <w:r>
-        <w:rPr>
-          <w:lang w:val="da-DK"/>
-        </w:rPr>
-        <w:t>UC2-bestilFlextur-brugerTest</w:t>
-      </w:r>
-    </w:p>
-    <w:p>
-      <w:pPr>
-        <w:rPr>
-          <w:lang w:val="da-DK"/>
-        </w:rPr>
-      </w:pPr>
-      <w:r>
-        <w:rPr>
-          <w:lang w:val="da-DK"/>
-        </w:rPr>
-        <w:t>Du har brug for at bestille en flextur.</w:t>
-      </w:r>
-    </w:p>
-    <w:p>
-      <w:pPr>
-        <w:rPr>
-          <w:lang w:val="da-DK"/>
-        </w:rPr>
-      </w:pPr>
-      <w:r>
-        <w:rPr>
-          <w:lang w:val="da-DK"/>
-        </w:rPr>
-        <w:t>Din tur er på onsdag 25. maj 2016 kl.09:30 til HerningCenter.</w:t>
-      </w:r>
-    </w:p>
-    <w:p>
-      <w:pPr>
-        <w:pStyle w:val="ListParagraph"/>
-        <w:numPr>
-          <w:ilvl w:val="0"/>
-          <w:numId w:val="2"/>
-        </w:numPr>
-        <w:rPr>
-          <w:lang w:val="da-DK"/>
-        </w:rPr>
-      </w:pPr>
-      <w:r>
-        <w:rPr>
-          <w:lang w:val="da-DK"/>
-        </w:rPr>
-        <w:t>Oh, jeg vælger bestil flextur.</w:t>
-      </w:r>
-    </w:p>
-    <w:p>
-      <w:pPr>
-        <w:pStyle w:val="ListParagraph"/>
-        <w:numPr>
-          <w:ilvl w:val="0"/>
-          <w:numId w:val="2"/>
-        </w:numPr>
-        <w:rPr>
-          <w:lang w:val="da-DK"/>
-        </w:rPr>
-      </w:pPr>
-      <w:r>
-        <w:rPr>
-          <w:lang w:val="da-DK"/>
-        </w:rPr>
-        <w:t>forventer at se en side, hvor jeg bestiller flextur.</w:t>
-      </w:r>
-    </w:p>
-    <w:p>
-      <w:pPr>
-        <w:pStyle w:val="ListParagraph"/>
-        <w:numPr>
-          <w:ilvl w:val="0"/>
-          <w:numId w:val="2"/>
-        </w:numPr>
-        <w:rPr>
-          <w:lang w:val="da-DK"/>
-        </w:rPr>
-      </w:pPr>
-      <w:r>
-        <w:rPr>
-          <w:lang w:val="da-DK"/>
-        </w:rPr>
-        <w:t>oh, mange felter! ok. Skal jeg vælge alle? oh nej.</w:t>
-      </w:r>
-    </w:p>
-    <w:p>
-      <w:pPr>
-        <w:pStyle w:val="ListParagraph"/>
-        <w:numPr>
-          <w:ilvl w:val="0"/>
-          <w:numId w:val="2"/>
-        </w:numPr>
-        <w:rPr>
-          <w:lang w:val="da-DK"/>
-        </w:rPr>
-      </w:pPr>
-      <w:r>
-        <w:rPr>
-          <w:lang w:val="da-DK"/>
-        </w:rPr>
-        <w:t>Okay. Jeg vælger dato, til..</w:t>
-      </w:r>
-    </w:p>
-    <w:p>
-      <w:pPr>
-        <w:pStyle w:val="ListParagraph"/>
-        <w:numPr>
-          <w:ilvl w:val="0"/>
-          <w:numId w:val="2"/>
-        </w:numPr>
-        <w:rPr>
-          <w:lang w:val="da-DK"/>
-        </w:rPr>
-      </w:pPr>
-      <w:r>
-        <w:rPr>
-          <w:lang w:val="da-DK"/>
-        </w:rPr>
-        <w:t>fra kommune? til kommune? hvorfor har vi også postnummer?</w:t>
-      </w:r>
-    </w:p>
-    <w:p>
-      <w:pPr>
-        <w:pStyle w:val="ListParagraph"/>
-        <w:numPr>
-          <w:ilvl w:val="0"/>
-          <w:numId w:val="2"/>
-        </w:numPr>
-        <w:rPr>
-          <w:lang w:val="da-DK"/>
-        </w:rPr>
-      </w:pPr>
-      <w:r>
-        <w:rPr>
-          <w:lang w:val="da-DK"/>
-        </w:rPr>
-        <w:t>Okay, kilometer? jeg forventer at se kilometer?</w:t>
-      </w:r>
-    </w:p>
-    <w:p>
-      <w:pPr>
-        <w:pStyle w:val="ListParagraph"/>
-        <w:numPr>
-          <w:ilvl w:val="0"/>
-          <w:numId w:val="2"/>
-        </w:numPr>
-        <w:rPr>
-          <w:lang w:val="da-DK"/>
-        </w:rPr>
-      </w:pPr>
-      <w:r>
-        <w:rPr>
-          <w:lang w:val="da-DK"/>
-        </w:rPr>
-        <w:t>udregn pris. Jeg forventer at pris.</w:t>
-      </w:r>
-    </w:p>
-    <w:p>
-      <w:pPr>
-        <w:pStyle w:val="ListParagraph"/>
-        <w:numPr>
-          <w:ilvl w:val="0"/>
-          <w:numId w:val="2"/>
-        </w:numPr>
-        <w:rPr>
-          <w:lang w:val="da-DK"/>
-        </w:rPr>
-      </w:pPr>
-      <w:r>
-        <w:rPr>
-          <w:lang w:val="da-DK"/>
-        </w:rPr>
-        <w:t>bestil flextur. oh jeg forventer at se bestil besked.</w:t>
-      </w:r>
-    </w:p>
-    <w:p>
-      <w:pPr>
-        <w:pStyle w:val="ListParagraph"/>
-        <w:numPr>
-          <w:ilvl w:val="0"/>
-          <w:numId w:val="2"/>
-        </w:numPr>
-        <w:rPr>
-          <w:lang w:val="da-DK"/>
-        </w:rPr>
-      </w:pPr>
-      <w:r>
-        <w:rPr>
-          <w:lang w:val="da-DK"/>
-        </w:rPr>
-        <w:t xml:space="preserve">jeg vil gerne se min bestilte tur. </w:t>
+        <w:t xml:space="preserve">adgangs </w:t>
+      </w:r>
+      <w:proofErr w:type="gramStart"/>
+      <w:r>
+        <w:rPr>
+          <w:lang w:val="da-DK"/>
+        </w:rPr>
+        <w:t>kode :</w:t>
+      </w:r>
+      <w:proofErr w:type="gramEnd"/>
+      <w:r>
+        <w:rPr>
+          <w:lang w:val="da-DK"/>
+        </w:rPr>
+        <w:t xml:space="preserve"> 123</w:t>
       </w:r>
       <w:bookmarkStart w:id="0" w:name="_GoBack"/>
       <w:bookmarkEnd w:id="0"/>
+    </w:p>
+    <w:p>
+      <w:pPr>
+        <w:rPr>
+          <w:lang w:val="da-DK"/>
+        </w:rPr>
+      </w:pPr>
+      <w:r>
+        <w:rPr>
+          <w:lang w:val="da-DK"/>
+        </w:rPr>
+        <w:t xml:space="preserve">Du har fået </w:t>
+      </w:r>
+      <w:r>
+        <w:rPr>
+          <w:lang w:val="da-DK"/>
+        </w:rPr>
+        <w:t>anmodning</w:t>
+      </w:r>
+      <w:r>
+        <w:rPr>
+          <w:lang w:val="da-DK"/>
+        </w:rPr>
+        <w:t xml:space="preserve"> fra Herning Kommune.</w:t>
+      </w:r>
+    </w:p>
+    <w:p>
+      <w:pPr>
+        <w:rPr>
+          <w:lang w:val="da-DK"/>
+        </w:rPr>
+      </w:pPr>
+      <w:r>
+        <w:rPr>
+          <w:lang w:val="da-DK"/>
+        </w:rPr>
+        <w:t xml:space="preserve">Herning Kommune vil gerne få en </w:t>
+      </w:r>
+      <w:proofErr w:type="spellStart"/>
+      <w:r>
+        <w:rPr>
+          <w:lang w:val="da-DK"/>
+        </w:rPr>
+        <w:t>CSV</w:t>
+      </w:r>
+      <w:proofErr w:type="spellEnd"/>
+      <w:r>
+        <w:rPr>
+          <w:lang w:val="da-DK"/>
+        </w:rPr>
+        <w:t xml:space="preserve"> fil med en list af </w:t>
+      </w:r>
+      <w:proofErr w:type="spellStart"/>
+      <w:r>
+        <w:rPr>
+          <w:lang w:val="da-DK"/>
+        </w:rPr>
+        <w:t>TurHistorik</w:t>
+      </w:r>
+      <w:proofErr w:type="spellEnd"/>
+      <w:r>
+        <w:rPr>
+          <w:lang w:val="da-DK"/>
+        </w:rPr>
+        <w:t xml:space="preserve"> i maj </w:t>
+      </w:r>
+      <w:proofErr w:type="gramStart"/>
+      <w:r>
+        <w:rPr>
+          <w:lang w:val="da-DK"/>
+        </w:rPr>
+        <w:t>( fra</w:t>
+      </w:r>
+      <w:proofErr w:type="gramEnd"/>
+      <w:r>
+        <w:rPr>
+          <w:lang w:val="da-DK"/>
+        </w:rPr>
+        <w:t xml:space="preserve"> 01. maj til 31. maj) måned.</w:t>
+      </w:r>
+    </w:p>
+    <w:p>
+      <w:pPr>
+        <w:rPr>
+          <w:lang w:val="da-DK"/>
+        </w:rPr>
+      </w:pPr>
+    </w:p>
+    <w:p>
+      <w:pPr>
+        <w:rPr>
+          <w:lang w:val="da-DK"/>
+        </w:rPr>
+      </w:pPr>
+    </w:p>
+    <w:p>
+      <w:pPr>
+        <w:pStyle w:val="ListParagraph"/>
+        <w:numPr>
+          <w:ilvl w:val="0"/>
+          <w:numId w:val="1"/>
+        </w:numPr>
+        <w:rPr>
+          <w:lang w:val="da-DK"/>
+        </w:rPr>
+      </w:pPr>
+      <w:r>
+        <w:rPr>
+          <w:lang w:val="da-DK"/>
+        </w:rPr>
+        <w:t>cpr-nummer</w:t>
+      </w:r>
+    </w:p>
+    <w:p>
+      <w:pPr>
+        <w:pStyle w:val="ListParagraph"/>
+        <w:numPr>
+          <w:ilvl w:val="0"/>
+          <w:numId w:val="1"/>
+        </w:numPr>
+        <w:rPr>
+          <w:lang w:val="da-DK"/>
+        </w:rPr>
+      </w:pPr>
+      <w:proofErr w:type="spellStart"/>
+      <w:r>
+        <w:rPr>
+          <w:lang w:val="da-DK"/>
+        </w:rPr>
+        <w:t>no</w:t>
+      </w:r>
+      <w:proofErr w:type="spellEnd"/>
+      <w:r>
+        <w:rPr>
+          <w:lang w:val="da-DK"/>
+        </w:rPr>
+        <w:t>, bruger id, kode 123</w:t>
+      </w:r>
+    </w:p>
+    <w:p>
+      <w:pPr>
+        <w:pStyle w:val="ListParagraph"/>
+        <w:numPr>
+          <w:ilvl w:val="0"/>
+          <w:numId w:val="1"/>
+        </w:numPr>
+        <w:rPr>
+          <w:lang w:val="da-DK"/>
+        </w:rPr>
+      </w:pPr>
+      <w:proofErr w:type="spellStart"/>
+      <w:r>
+        <w:rPr>
+          <w:lang w:val="da-DK"/>
+        </w:rPr>
+        <w:t>opert</w:t>
+      </w:r>
+      <w:proofErr w:type="spellEnd"/>
+      <w:r>
+        <w:rPr>
+          <w:lang w:val="da-DK"/>
+        </w:rPr>
+        <w:t xml:space="preserve"> bruger</w:t>
+      </w:r>
+    </w:p>
+    <w:p>
+      <w:pPr>
+        <w:pStyle w:val="ListParagraph"/>
+        <w:numPr>
+          <w:ilvl w:val="0"/>
+          <w:numId w:val="1"/>
+        </w:numPr>
+        <w:rPr>
+          <w:lang w:val="da-DK"/>
+        </w:rPr>
+      </w:pPr>
+      <w:r>
+        <w:rPr>
+          <w:lang w:val="da-DK"/>
+        </w:rPr>
+        <w:t>annuller</w:t>
+      </w:r>
+    </w:p>
+    <w:p>
+      <w:pPr>
+        <w:pStyle w:val="ListParagraph"/>
+        <w:numPr>
+          <w:ilvl w:val="0"/>
+          <w:numId w:val="1"/>
+        </w:numPr>
+        <w:rPr>
+          <w:lang w:val="da-DK"/>
+        </w:rPr>
+      </w:pPr>
+      <w:r>
+        <w:rPr>
+          <w:lang w:val="da-DK"/>
+        </w:rPr>
+        <w:t xml:space="preserve">login id og adgangskode. </w:t>
+      </w:r>
+    </w:p>
+    <w:p>
+      <w:pPr>
+        <w:pStyle w:val="ListParagraph"/>
+        <w:numPr>
+          <w:ilvl w:val="0"/>
+          <w:numId w:val="1"/>
+        </w:numPr>
+        <w:rPr>
+          <w:lang w:val="da-DK"/>
+        </w:rPr>
+      </w:pPr>
+      <w:r>
+        <w:rPr>
+          <w:lang w:val="da-DK"/>
+        </w:rPr>
+        <w:t>Forventer at login.</w:t>
+      </w:r>
+    </w:p>
+    <w:p>
+      <w:pPr>
+        <w:pStyle w:val="ListParagraph"/>
+        <w:numPr>
+          <w:ilvl w:val="0"/>
+          <w:numId w:val="1"/>
+        </w:numPr>
+        <w:rPr>
+          <w:lang w:val="da-DK"/>
+        </w:rPr>
+      </w:pPr>
+      <w:r>
+        <w:rPr>
+          <w:lang w:val="da-DK"/>
+        </w:rPr>
+        <w:t>Jeg ved ikke hvad jeg skal gøre, måske historik?</w:t>
+      </w:r>
+    </w:p>
+    <w:p>
+      <w:pPr>
+        <w:pStyle w:val="ListParagraph"/>
+        <w:numPr>
+          <w:ilvl w:val="0"/>
+          <w:numId w:val="1"/>
+        </w:numPr>
+        <w:rPr>
+          <w:lang w:val="da-DK"/>
+        </w:rPr>
+      </w:pPr>
+      <w:r>
+        <w:rPr>
+          <w:lang w:val="da-DK"/>
+        </w:rPr>
+        <w:t xml:space="preserve">oh, vælg Herning kommune og angiver dato. </w:t>
+      </w:r>
+    </w:p>
+    <w:p>
+      <w:pPr>
+        <w:pStyle w:val="ListParagraph"/>
+        <w:numPr>
+          <w:ilvl w:val="0"/>
+          <w:numId w:val="1"/>
+        </w:numPr>
+        <w:rPr>
+          <w:lang w:val="da-DK"/>
+        </w:rPr>
+      </w:pPr>
+      <w:r>
+        <w:rPr>
+          <w:lang w:val="da-DK"/>
+        </w:rPr>
+        <w:t xml:space="preserve">hent? Er det hent? Tror jeg det er den. Jeg forventer at se liste. </w:t>
+      </w:r>
+    </w:p>
+    <w:p>
+      <w:pPr>
+        <w:pStyle w:val="ListParagraph"/>
+        <w:numPr>
+          <w:ilvl w:val="0"/>
+          <w:numId w:val="1"/>
+        </w:numPr>
+        <w:rPr>
+          <w:lang w:val="da-DK"/>
+        </w:rPr>
+      </w:pPr>
+      <w:proofErr w:type="spellStart"/>
+      <w:r>
+        <w:rPr>
+          <w:lang w:val="da-DK"/>
+        </w:rPr>
+        <w:t>CSV</w:t>
+      </w:r>
+      <w:proofErr w:type="spellEnd"/>
+      <w:r>
+        <w:rPr>
+          <w:lang w:val="da-DK"/>
+        </w:rPr>
+        <w:t xml:space="preserve"> fil knap. Og jeg forventer at gemme fil.</w:t>
+      </w:r>
+    </w:p>
+    <w:p>
+      <w:pPr>
+        <w:pStyle w:val="ListParagraph"/>
+        <w:numPr>
+          <w:ilvl w:val="0"/>
+          <w:numId w:val="1"/>
+        </w:numPr>
+        <w:rPr>
+          <w:lang w:val="da-DK"/>
+        </w:rPr>
+      </w:pPr>
+      <w:r>
+        <w:rPr>
+          <w:lang w:val="da-DK"/>
+        </w:rPr>
+        <w:t>Oh, det er ok eller annullere. Så vælger jeg ok.</w:t>
+      </w:r>
+    </w:p>
+    <w:p>
+      <w:pPr>
+        <w:pStyle w:val="ListParagraph"/>
+        <w:numPr>
+          <w:ilvl w:val="0"/>
+          <w:numId w:val="1"/>
+        </w:numPr>
+        <w:rPr>
+          <w:lang w:val="da-DK"/>
+        </w:rPr>
+      </w:pPr>
+      <w:r>
+        <w:rPr>
+          <w:lang w:val="da-DK"/>
+        </w:rPr>
+        <w:t>Jeg tror jeg kan se fil i min mappe.</w:t>
+      </w:r>
+    </w:p>
+    <w:p>
+      <w:pPr>
+        <w:rPr>
+          <w:lang w:val="da-DK"/>
+        </w:rPr>
+      </w:pPr>
+    </w:p>
+    <w:p>
+      <w:pPr>
+        <w:rPr>
+          <w:lang w:val="da-DK"/>
+        </w:rPr>
+      </w:pPr>
+      <w:proofErr w:type="spellStart"/>
+      <w:r>
+        <w:rPr>
+          <w:lang w:val="da-DK"/>
+        </w:rPr>
+        <w:t>UC2-bestilFlextur-brugerTest</w:t>
+      </w:r>
+      <w:proofErr w:type="spellEnd"/>
+    </w:p>
+    <w:p>
+      <w:pPr>
+        <w:rPr>
+          <w:lang w:val="da-DK"/>
+        </w:rPr>
+      </w:pPr>
+      <w:r>
+        <w:rPr>
+          <w:lang w:val="da-DK"/>
+        </w:rPr>
+        <w:t>Du har brug for at bestille en flextur.</w:t>
+      </w:r>
+    </w:p>
+    <w:p>
+      <w:pPr>
+        <w:rPr>
+          <w:lang w:val="da-DK"/>
+        </w:rPr>
+      </w:pPr>
+      <w:r>
+        <w:rPr>
+          <w:lang w:val="da-DK"/>
+        </w:rPr>
+        <w:t xml:space="preserve">Din tur er på onsdag 25. maj 2016 </w:t>
+      </w:r>
+      <w:proofErr w:type="spellStart"/>
+      <w:r>
+        <w:rPr>
+          <w:lang w:val="da-DK"/>
+        </w:rPr>
+        <w:t>kl.09:30</w:t>
+      </w:r>
+      <w:proofErr w:type="spellEnd"/>
+      <w:r>
+        <w:rPr>
+          <w:lang w:val="da-DK"/>
+        </w:rPr>
+        <w:t xml:space="preserve"> til </w:t>
+      </w:r>
+      <w:proofErr w:type="spellStart"/>
+      <w:r>
+        <w:rPr>
+          <w:lang w:val="da-DK"/>
+        </w:rPr>
+        <w:t>HerningCenter</w:t>
+      </w:r>
+      <w:proofErr w:type="spellEnd"/>
+      <w:r>
+        <w:rPr>
+          <w:lang w:val="da-DK"/>
+        </w:rPr>
+        <w:t>.</w:t>
+      </w:r>
+    </w:p>
+    <w:p>
+      <w:pPr>
+        <w:pStyle w:val="ListParagraph"/>
+        <w:numPr>
+          <w:ilvl w:val="0"/>
+          <w:numId w:val="2"/>
+        </w:numPr>
+        <w:rPr>
+          <w:lang w:val="da-DK"/>
+        </w:rPr>
+      </w:pPr>
+      <w:r>
+        <w:rPr>
+          <w:lang w:val="da-DK"/>
+        </w:rPr>
+        <w:t>Oh, jeg vælger bestil flextur.</w:t>
+      </w:r>
+    </w:p>
+    <w:p>
+      <w:pPr>
+        <w:pStyle w:val="ListParagraph"/>
+        <w:numPr>
+          <w:ilvl w:val="0"/>
+          <w:numId w:val="2"/>
+        </w:numPr>
+        <w:rPr>
+          <w:lang w:val="da-DK"/>
+        </w:rPr>
+      </w:pPr>
+      <w:r>
+        <w:rPr>
+          <w:lang w:val="da-DK"/>
+        </w:rPr>
+        <w:t>forventer at se en side, hvor jeg bestiller flextur.</w:t>
+      </w:r>
+    </w:p>
+    <w:p>
+      <w:pPr>
+        <w:pStyle w:val="ListParagraph"/>
+        <w:numPr>
+          <w:ilvl w:val="0"/>
+          <w:numId w:val="2"/>
+        </w:numPr>
+        <w:rPr>
+          <w:lang w:val="da-DK"/>
+        </w:rPr>
+      </w:pPr>
+      <w:r>
+        <w:rPr>
+          <w:lang w:val="da-DK"/>
+        </w:rPr>
+        <w:t>oh, mange felter! ok. Skal jeg vælge alle? oh nej.</w:t>
+      </w:r>
+    </w:p>
+    <w:p>
+      <w:pPr>
+        <w:pStyle w:val="ListParagraph"/>
+        <w:numPr>
+          <w:ilvl w:val="0"/>
+          <w:numId w:val="2"/>
+        </w:numPr>
+        <w:rPr>
+          <w:lang w:val="da-DK"/>
+        </w:rPr>
+      </w:pPr>
+      <w:r>
+        <w:rPr>
+          <w:lang w:val="da-DK"/>
+        </w:rPr>
+        <w:t xml:space="preserve">Okay. Jeg vælger dato, </w:t>
+      </w:r>
+      <w:proofErr w:type="gramStart"/>
+      <w:r>
+        <w:rPr>
+          <w:lang w:val="da-DK"/>
+        </w:rPr>
+        <w:t>til..</w:t>
+      </w:r>
+      <w:proofErr w:type="gramEnd"/>
+    </w:p>
+    <w:p>
+      <w:pPr>
+        <w:pStyle w:val="ListParagraph"/>
+        <w:numPr>
+          <w:ilvl w:val="0"/>
+          <w:numId w:val="2"/>
+        </w:numPr>
+        <w:rPr>
+          <w:lang w:val="da-DK"/>
+        </w:rPr>
+      </w:pPr>
+      <w:r>
+        <w:rPr>
+          <w:lang w:val="da-DK"/>
+        </w:rPr>
+        <w:t>fra kommune? til kommune? hvorfor har vi også postnummer?</w:t>
+      </w:r>
+    </w:p>
+    <w:p>
+      <w:pPr>
+        <w:pStyle w:val="ListParagraph"/>
+        <w:numPr>
+          <w:ilvl w:val="0"/>
+          <w:numId w:val="2"/>
+        </w:numPr>
+        <w:rPr>
+          <w:lang w:val="da-DK"/>
+        </w:rPr>
+      </w:pPr>
+      <w:r>
+        <w:rPr>
+          <w:lang w:val="da-DK"/>
+        </w:rPr>
+        <w:t>Okay, kilometer? jeg forventer at se kilometer?</w:t>
+      </w:r>
+    </w:p>
+    <w:p>
+      <w:pPr>
+        <w:pStyle w:val="ListParagraph"/>
+        <w:numPr>
+          <w:ilvl w:val="0"/>
+          <w:numId w:val="2"/>
+        </w:numPr>
+        <w:rPr>
+          <w:lang w:val="da-DK"/>
+        </w:rPr>
+      </w:pPr>
+      <w:r>
+        <w:rPr>
+          <w:lang w:val="da-DK"/>
+        </w:rPr>
+        <w:t>udregn pris. Jeg forventer at pris.</w:t>
+      </w:r>
+    </w:p>
+    <w:p>
+      <w:pPr>
+        <w:pStyle w:val="ListParagraph"/>
+        <w:numPr>
+          <w:ilvl w:val="0"/>
+          <w:numId w:val="2"/>
+        </w:numPr>
+        <w:rPr>
+          <w:lang w:val="da-DK"/>
+        </w:rPr>
+      </w:pPr>
+      <w:r>
+        <w:rPr>
+          <w:lang w:val="da-DK"/>
+        </w:rPr>
+        <w:t>bestil flextur. oh jeg forventer at se bestil besked.</w:t>
+      </w:r>
+    </w:p>
+    <w:p>
+      <w:pPr>
+        <w:pStyle w:val="ListParagraph"/>
+        <w:numPr>
+          <w:ilvl w:val="0"/>
+          <w:numId w:val="2"/>
+        </w:numPr>
+        <w:rPr>
+          <w:lang w:val="da-DK"/>
+        </w:rPr>
+      </w:pPr>
+      <w:r>
+        <w:rPr>
+          <w:lang w:val="da-DK"/>
+        </w:rPr>
+        <w:t xml:space="preserve">jeg vil gerne se min bestilte tur. </w:t>
+      </w:r>
     </w:p>
     <w:sectPr>
       <w:pgSz w:w="12240" w:h="15840"/>

</xml_diff>